<commit_message>
October Lamp, events, updated club and unit forms, and GC photos
</commit_message>
<xml_diff>
--- a/fraternal/forms/clubInformationForm.docx
+++ b/fraternal/forms/clubInformationForm.docx
@@ -18,6 +18,14 @@
           <w:sz w:val="32"/>
           <w:szCs w:val="32"/>
         </w:rPr>
+        <w:t xml:space="preserve">2016 </w:t>
+      </w:r>
+      <w:r>
+        <w:rPr>
+          <w:rFonts w:ascii="Georgia" w:hAnsi="Georgia"/>
+          <w:sz w:val="32"/>
+          <w:szCs w:val="32"/>
+        </w:rPr>
         <w:t xml:space="preserve">ALADDIN SHRINE DIRECTORY – </w:t>
       </w:r>
       <w:r>
@@ -175,19 +183,14 @@
         <w:rPr>
           <w:rFonts w:ascii="Georgia" w:hAnsi="Georgia"/>
         </w:rPr>
-        <w:t>Monthly Meetings Held</w:t>
-      </w:r>
-      <w:r>
-        <w:rPr>
-          <w:rFonts w:ascii="Georgia" w:hAnsi="Georgia"/>
-        </w:rPr>
-        <w:t xml:space="preserve"> On</w:t>
-      </w:r>
-      <w:r>
-        <w:rPr>
-          <w:rFonts w:ascii="Georgia" w:hAnsi="Georgia"/>
-        </w:rPr>
-        <w:t xml:space="preserve">: </w:t>
+        <w:t xml:space="preserve">Monthly Meetings Held: </w:t>
+      </w:r>
+      <w:r>
+        <w:rPr>
+          <w:rFonts w:ascii="Georgia" w:hAnsi="Georgia"/>
+          <w:u w:val="single"/>
+        </w:rPr>
+        <w:tab/>
       </w:r>
       <w:r>
         <w:rPr>
@@ -361,15 +364,15 @@
       <w:r>
         <w:rPr>
           <w:rFonts w:ascii="Georgia" w:hAnsi="Georgia"/>
-          <w:u w:val="single"/>
-        </w:rPr>
-        <w:tab/>
-      </w:r>
-      <w:r>
-        <w:rPr>
-          <w:rFonts w:ascii="Georgia" w:hAnsi="Georgia"/>
         </w:rPr>
         <w:t xml:space="preserve"> Member Number:  </w:t>
+      </w:r>
+      <w:r>
+        <w:rPr>
+          <w:rFonts w:ascii="Georgia" w:hAnsi="Georgia"/>
+          <w:u w:val="single"/>
+        </w:rPr>
+        <w:tab/>
       </w:r>
       <w:r>
         <w:rPr>
@@ -633,55 +636,62 @@
         <w:rPr>
           <w:rFonts w:ascii="Georgia" w:hAnsi="Georgia"/>
         </w:rPr>
-        <w:t xml:space="preserve">Home/Cell Phone:  </w:t>
-      </w:r>
-      <w:r>
-        <w:rPr>
-          <w:rFonts w:ascii="Georgia" w:hAnsi="Georgia"/>
-          <w:u w:val="single"/>
-        </w:rPr>
-        <w:tab/>
-      </w:r>
-      <w:r>
-        <w:rPr>
-          <w:rFonts w:ascii="Georgia" w:hAnsi="Georgia"/>
-          <w:u w:val="single"/>
-        </w:rPr>
-        <w:tab/>
-      </w:r>
-      <w:r>
-        <w:rPr>
-          <w:rFonts w:ascii="Georgia" w:hAnsi="Georgia"/>
-          <w:u w:val="single"/>
-        </w:rPr>
-        <w:tab/>
-      </w:r>
-      <w:r>
-        <w:rPr>
-          <w:rFonts w:ascii="Georgia" w:hAnsi="Georgia"/>
-          <w:u w:val="single"/>
-        </w:rPr>
-        <w:tab/>
-      </w:r>
-      <w:r>
-        <w:rPr>
-          <w:rFonts w:ascii="Georgia" w:hAnsi="Georgia"/>
-          <w:u w:val="single"/>
-        </w:rPr>
-        <w:tab/>
-      </w:r>
-      <w:r>
-        <w:rPr>
-          <w:rFonts w:ascii="Georgia" w:hAnsi="Georgia"/>
-          <w:u w:val="single"/>
-        </w:rPr>
-        <w:tab/>
-      </w:r>
-      <w:r>
-        <w:rPr>
-          <w:rFonts w:ascii="Georgia" w:hAnsi="Georgia"/>
-        </w:rPr>
-        <w:t xml:space="preserve">  Work/Cell Phone:</w:t>
+        <w:t xml:space="preserve">Home Phone:  </w:t>
+      </w:r>
+      <w:r>
+        <w:rPr>
+          <w:rFonts w:ascii="Georgia" w:hAnsi="Georgia"/>
+          <w:u w:val="single"/>
+        </w:rPr>
+        <w:tab/>
+      </w:r>
+      <w:r>
+        <w:rPr>
+          <w:rFonts w:ascii="Georgia" w:hAnsi="Georgia"/>
+          <w:u w:val="single"/>
+        </w:rPr>
+        <w:tab/>
+      </w:r>
+      <w:r>
+        <w:rPr>
+          <w:rFonts w:ascii="Georgia" w:hAnsi="Georgia"/>
+          <w:u w:val="single"/>
+        </w:rPr>
+        <w:tab/>
+      </w:r>
+      <w:r>
+        <w:rPr>
+          <w:rFonts w:ascii="Georgia" w:hAnsi="Georgia"/>
+          <w:u w:val="single"/>
+        </w:rPr>
+        <w:tab/>
+      </w:r>
+      <w:r>
+        <w:rPr>
+          <w:rFonts w:ascii="Georgia" w:hAnsi="Georgia"/>
+          <w:u w:val="single"/>
+        </w:rPr>
+        <w:tab/>
+      </w:r>
+      <w:r>
+        <w:rPr>
+          <w:rFonts w:ascii="Georgia" w:hAnsi="Georgia"/>
+          <w:u w:val="single"/>
+        </w:rPr>
+        <w:tab/>
+      </w:r>
+      <w:r>
+        <w:rPr>
+          <w:rFonts w:ascii="Georgia" w:hAnsi="Georgia"/>
+          <w:u w:val="single"/>
+        </w:rPr>
+        <w:tab/>
+      </w:r>
+      <w:r>
+        <w:rPr>
+          <w:rFonts w:ascii="Georgia" w:hAnsi="Georgia"/>
+        </w:rPr>
+        <w:t xml:space="preserve">  Cell Phone:</w:t>
       </w:r>
       <w:r>
         <w:rPr>
@@ -1184,55 +1194,62 @@
         <w:rPr>
           <w:rFonts w:ascii="Georgia" w:hAnsi="Georgia"/>
         </w:rPr>
-        <w:t xml:space="preserve">Home/Cell Phone:  </w:t>
-      </w:r>
-      <w:r>
-        <w:rPr>
-          <w:rFonts w:ascii="Georgia" w:hAnsi="Georgia"/>
-          <w:u w:val="single"/>
-        </w:rPr>
-        <w:tab/>
-      </w:r>
-      <w:r>
-        <w:rPr>
-          <w:rFonts w:ascii="Georgia" w:hAnsi="Georgia"/>
-          <w:u w:val="single"/>
-        </w:rPr>
-        <w:tab/>
-      </w:r>
-      <w:r>
-        <w:rPr>
-          <w:rFonts w:ascii="Georgia" w:hAnsi="Georgia"/>
-          <w:u w:val="single"/>
-        </w:rPr>
-        <w:tab/>
-      </w:r>
-      <w:r>
-        <w:rPr>
-          <w:rFonts w:ascii="Georgia" w:hAnsi="Georgia"/>
-          <w:u w:val="single"/>
-        </w:rPr>
-        <w:tab/>
-      </w:r>
-      <w:r>
-        <w:rPr>
-          <w:rFonts w:ascii="Georgia" w:hAnsi="Georgia"/>
-          <w:u w:val="single"/>
-        </w:rPr>
-        <w:tab/>
-      </w:r>
-      <w:r>
-        <w:rPr>
-          <w:rFonts w:ascii="Georgia" w:hAnsi="Georgia"/>
-          <w:u w:val="single"/>
-        </w:rPr>
-        <w:tab/>
-      </w:r>
-      <w:r>
-        <w:rPr>
-          <w:rFonts w:ascii="Georgia" w:hAnsi="Georgia"/>
-        </w:rPr>
-        <w:t xml:space="preserve">  Work/Cell Phone:</w:t>
+        <w:t xml:space="preserve">Home Phone:  </w:t>
+      </w:r>
+      <w:r>
+        <w:rPr>
+          <w:rFonts w:ascii="Georgia" w:hAnsi="Georgia"/>
+          <w:u w:val="single"/>
+        </w:rPr>
+        <w:tab/>
+      </w:r>
+      <w:r>
+        <w:rPr>
+          <w:rFonts w:ascii="Georgia" w:hAnsi="Georgia"/>
+          <w:u w:val="single"/>
+        </w:rPr>
+        <w:tab/>
+      </w:r>
+      <w:r>
+        <w:rPr>
+          <w:rFonts w:ascii="Georgia" w:hAnsi="Georgia"/>
+          <w:u w:val="single"/>
+        </w:rPr>
+        <w:tab/>
+      </w:r>
+      <w:r>
+        <w:rPr>
+          <w:rFonts w:ascii="Georgia" w:hAnsi="Georgia"/>
+          <w:u w:val="single"/>
+        </w:rPr>
+        <w:tab/>
+      </w:r>
+      <w:r>
+        <w:rPr>
+          <w:rFonts w:ascii="Georgia" w:hAnsi="Georgia"/>
+          <w:u w:val="single"/>
+        </w:rPr>
+        <w:tab/>
+      </w:r>
+      <w:r>
+        <w:rPr>
+          <w:rFonts w:ascii="Georgia" w:hAnsi="Georgia"/>
+          <w:u w:val="single"/>
+        </w:rPr>
+        <w:tab/>
+      </w:r>
+      <w:r>
+        <w:rPr>
+          <w:rFonts w:ascii="Georgia" w:hAnsi="Georgia"/>
+          <w:u w:val="single"/>
+        </w:rPr>
+        <w:tab/>
+      </w:r>
+      <w:r>
+        <w:rPr>
+          <w:rFonts w:ascii="Georgia" w:hAnsi="Georgia"/>
+        </w:rPr>
+        <w:t xml:space="preserve">  Cell Phone:</w:t>
       </w:r>
       <w:r>
         <w:rPr>
@@ -1723,55 +1740,62 @@
         <w:rPr>
           <w:rFonts w:ascii="Georgia" w:hAnsi="Georgia"/>
         </w:rPr>
-        <w:t xml:space="preserve">Home/Cell Phone:  </w:t>
-      </w:r>
-      <w:r>
-        <w:rPr>
-          <w:rFonts w:ascii="Georgia" w:hAnsi="Georgia"/>
-          <w:u w:val="single"/>
-        </w:rPr>
-        <w:tab/>
-      </w:r>
-      <w:r>
-        <w:rPr>
-          <w:rFonts w:ascii="Georgia" w:hAnsi="Georgia"/>
-          <w:u w:val="single"/>
-        </w:rPr>
-        <w:tab/>
-      </w:r>
-      <w:r>
-        <w:rPr>
-          <w:rFonts w:ascii="Georgia" w:hAnsi="Georgia"/>
-          <w:u w:val="single"/>
-        </w:rPr>
-        <w:tab/>
-      </w:r>
-      <w:r>
-        <w:rPr>
-          <w:rFonts w:ascii="Georgia" w:hAnsi="Georgia"/>
-          <w:u w:val="single"/>
-        </w:rPr>
-        <w:tab/>
-      </w:r>
-      <w:r>
-        <w:rPr>
-          <w:rFonts w:ascii="Georgia" w:hAnsi="Georgia"/>
-          <w:u w:val="single"/>
-        </w:rPr>
-        <w:tab/>
-      </w:r>
-      <w:r>
-        <w:rPr>
-          <w:rFonts w:ascii="Georgia" w:hAnsi="Georgia"/>
-          <w:u w:val="single"/>
-        </w:rPr>
-        <w:tab/>
-      </w:r>
-      <w:r>
-        <w:rPr>
-          <w:rFonts w:ascii="Georgia" w:hAnsi="Georgia"/>
-        </w:rPr>
-        <w:t xml:space="preserve">  Work/Cell Phone:</w:t>
+        <w:t xml:space="preserve">Home Phone:  </w:t>
+      </w:r>
+      <w:r>
+        <w:rPr>
+          <w:rFonts w:ascii="Georgia" w:hAnsi="Georgia"/>
+          <w:u w:val="single"/>
+        </w:rPr>
+        <w:tab/>
+      </w:r>
+      <w:r>
+        <w:rPr>
+          <w:rFonts w:ascii="Georgia" w:hAnsi="Georgia"/>
+          <w:u w:val="single"/>
+        </w:rPr>
+        <w:tab/>
+      </w:r>
+      <w:r>
+        <w:rPr>
+          <w:rFonts w:ascii="Georgia" w:hAnsi="Georgia"/>
+          <w:u w:val="single"/>
+        </w:rPr>
+        <w:tab/>
+      </w:r>
+      <w:r>
+        <w:rPr>
+          <w:rFonts w:ascii="Georgia" w:hAnsi="Georgia"/>
+          <w:u w:val="single"/>
+        </w:rPr>
+        <w:tab/>
+      </w:r>
+      <w:r>
+        <w:rPr>
+          <w:rFonts w:ascii="Georgia" w:hAnsi="Georgia"/>
+          <w:u w:val="single"/>
+        </w:rPr>
+        <w:tab/>
+      </w:r>
+      <w:r>
+        <w:rPr>
+          <w:rFonts w:ascii="Georgia" w:hAnsi="Georgia"/>
+          <w:u w:val="single"/>
+        </w:rPr>
+        <w:tab/>
+      </w:r>
+      <w:r>
+        <w:rPr>
+          <w:rFonts w:ascii="Georgia" w:hAnsi="Georgia"/>
+          <w:u w:val="single"/>
+        </w:rPr>
+        <w:tab/>
+      </w:r>
+      <w:r>
+        <w:rPr>
+          <w:rFonts w:ascii="Georgia" w:hAnsi="Georgia"/>
+        </w:rPr>
+        <w:t xml:space="preserve">  Cell Phone:</w:t>
       </w:r>
       <w:r>
         <w:rPr>
@@ -2262,55 +2286,62 @@
         <w:rPr>
           <w:rFonts w:ascii="Georgia" w:hAnsi="Georgia"/>
         </w:rPr>
-        <w:t xml:space="preserve">Home/Cell Phone:  </w:t>
-      </w:r>
-      <w:r>
-        <w:rPr>
-          <w:rFonts w:ascii="Georgia" w:hAnsi="Georgia"/>
-          <w:u w:val="single"/>
-        </w:rPr>
-        <w:tab/>
-      </w:r>
-      <w:r>
-        <w:rPr>
-          <w:rFonts w:ascii="Georgia" w:hAnsi="Georgia"/>
-          <w:u w:val="single"/>
-        </w:rPr>
-        <w:tab/>
-      </w:r>
-      <w:r>
-        <w:rPr>
-          <w:rFonts w:ascii="Georgia" w:hAnsi="Georgia"/>
-          <w:u w:val="single"/>
-        </w:rPr>
-        <w:tab/>
-      </w:r>
-      <w:r>
-        <w:rPr>
-          <w:rFonts w:ascii="Georgia" w:hAnsi="Georgia"/>
-          <w:u w:val="single"/>
-        </w:rPr>
-        <w:tab/>
-      </w:r>
-      <w:r>
-        <w:rPr>
-          <w:rFonts w:ascii="Georgia" w:hAnsi="Georgia"/>
-          <w:u w:val="single"/>
-        </w:rPr>
-        <w:tab/>
-      </w:r>
-      <w:r>
-        <w:rPr>
-          <w:rFonts w:ascii="Georgia" w:hAnsi="Georgia"/>
-          <w:u w:val="single"/>
-        </w:rPr>
-        <w:tab/>
-      </w:r>
-      <w:r>
-        <w:rPr>
-          <w:rFonts w:ascii="Georgia" w:hAnsi="Georgia"/>
-        </w:rPr>
-        <w:t xml:space="preserve">  Work/Cell Phone:</w:t>
+        <w:t xml:space="preserve">Home Phone:  </w:t>
+      </w:r>
+      <w:r>
+        <w:rPr>
+          <w:rFonts w:ascii="Georgia" w:hAnsi="Georgia"/>
+          <w:u w:val="single"/>
+        </w:rPr>
+        <w:tab/>
+      </w:r>
+      <w:r>
+        <w:rPr>
+          <w:rFonts w:ascii="Georgia" w:hAnsi="Georgia"/>
+          <w:u w:val="single"/>
+        </w:rPr>
+        <w:tab/>
+      </w:r>
+      <w:r>
+        <w:rPr>
+          <w:rFonts w:ascii="Georgia" w:hAnsi="Georgia"/>
+          <w:u w:val="single"/>
+        </w:rPr>
+        <w:tab/>
+      </w:r>
+      <w:r>
+        <w:rPr>
+          <w:rFonts w:ascii="Georgia" w:hAnsi="Georgia"/>
+          <w:u w:val="single"/>
+        </w:rPr>
+        <w:tab/>
+      </w:r>
+      <w:r>
+        <w:rPr>
+          <w:rFonts w:ascii="Georgia" w:hAnsi="Georgia"/>
+          <w:u w:val="single"/>
+        </w:rPr>
+        <w:tab/>
+      </w:r>
+      <w:r>
+        <w:rPr>
+          <w:rFonts w:ascii="Georgia" w:hAnsi="Georgia"/>
+          <w:u w:val="single"/>
+        </w:rPr>
+        <w:tab/>
+      </w:r>
+      <w:r>
+        <w:rPr>
+          <w:rFonts w:ascii="Georgia" w:hAnsi="Georgia"/>
+          <w:u w:val="single"/>
+        </w:rPr>
+        <w:tab/>
+      </w:r>
+      <w:r>
+        <w:rPr>
+          <w:rFonts w:ascii="Georgia" w:hAnsi="Georgia"/>
+        </w:rPr>
+        <w:t xml:space="preserve">  Cell Phone:</w:t>
       </w:r>
       <w:r>
         <w:rPr>
@@ -2787,55 +2818,62 @@
         <w:rPr>
           <w:rFonts w:ascii="Georgia" w:hAnsi="Georgia"/>
         </w:rPr>
-        <w:t xml:space="preserve">Home/Cell Phone:  </w:t>
-      </w:r>
-      <w:r>
-        <w:rPr>
-          <w:rFonts w:ascii="Georgia" w:hAnsi="Georgia"/>
-          <w:u w:val="single"/>
-        </w:rPr>
-        <w:tab/>
-      </w:r>
-      <w:r>
-        <w:rPr>
-          <w:rFonts w:ascii="Georgia" w:hAnsi="Georgia"/>
-          <w:u w:val="single"/>
-        </w:rPr>
-        <w:tab/>
-      </w:r>
-      <w:r>
-        <w:rPr>
-          <w:rFonts w:ascii="Georgia" w:hAnsi="Georgia"/>
-          <w:u w:val="single"/>
-        </w:rPr>
-        <w:tab/>
-      </w:r>
-      <w:r>
-        <w:rPr>
-          <w:rFonts w:ascii="Georgia" w:hAnsi="Georgia"/>
-          <w:u w:val="single"/>
-        </w:rPr>
-        <w:tab/>
-      </w:r>
-      <w:r>
-        <w:rPr>
-          <w:rFonts w:ascii="Georgia" w:hAnsi="Georgia"/>
-          <w:u w:val="single"/>
-        </w:rPr>
-        <w:tab/>
-      </w:r>
-      <w:r>
-        <w:rPr>
-          <w:rFonts w:ascii="Georgia" w:hAnsi="Georgia"/>
-          <w:u w:val="single"/>
-        </w:rPr>
-        <w:tab/>
-      </w:r>
-      <w:r>
-        <w:rPr>
-          <w:rFonts w:ascii="Georgia" w:hAnsi="Georgia"/>
-        </w:rPr>
-        <w:t xml:space="preserve">  Work/Cell Phone:</w:t>
+        <w:t xml:space="preserve">Home Phone:  </w:t>
+      </w:r>
+      <w:r>
+        <w:rPr>
+          <w:rFonts w:ascii="Georgia" w:hAnsi="Georgia"/>
+          <w:u w:val="single"/>
+        </w:rPr>
+        <w:tab/>
+      </w:r>
+      <w:r>
+        <w:rPr>
+          <w:rFonts w:ascii="Georgia" w:hAnsi="Georgia"/>
+          <w:u w:val="single"/>
+        </w:rPr>
+        <w:tab/>
+      </w:r>
+      <w:r>
+        <w:rPr>
+          <w:rFonts w:ascii="Georgia" w:hAnsi="Georgia"/>
+          <w:u w:val="single"/>
+        </w:rPr>
+        <w:tab/>
+      </w:r>
+      <w:r>
+        <w:rPr>
+          <w:rFonts w:ascii="Georgia" w:hAnsi="Georgia"/>
+          <w:u w:val="single"/>
+        </w:rPr>
+        <w:tab/>
+      </w:r>
+      <w:r>
+        <w:rPr>
+          <w:rFonts w:ascii="Georgia" w:hAnsi="Georgia"/>
+          <w:u w:val="single"/>
+        </w:rPr>
+        <w:tab/>
+      </w:r>
+      <w:r>
+        <w:rPr>
+          <w:rFonts w:ascii="Georgia" w:hAnsi="Georgia"/>
+          <w:u w:val="single"/>
+        </w:rPr>
+        <w:tab/>
+      </w:r>
+      <w:r>
+        <w:rPr>
+          <w:rFonts w:ascii="Georgia" w:hAnsi="Georgia"/>
+          <w:u w:val="single"/>
+        </w:rPr>
+        <w:tab/>
+      </w:r>
+      <w:r>
+        <w:rPr>
+          <w:rFonts w:ascii="Georgia" w:hAnsi="Georgia"/>
+        </w:rPr>
+        <w:t xml:space="preserve">  Cell Phone:</w:t>
       </w:r>
       <w:r>
         <w:rPr>
@@ -3319,55 +3357,62 @@
         <w:rPr>
           <w:rFonts w:ascii="Georgia" w:hAnsi="Georgia"/>
         </w:rPr>
-        <w:t xml:space="preserve">Home/Cell Phone:  </w:t>
-      </w:r>
-      <w:r>
-        <w:rPr>
-          <w:rFonts w:ascii="Georgia" w:hAnsi="Georgia"/>
-          <w:u w:val="single"/>
-        </w:rPr>
-        <w:tab/>
-      </w:r>
-      <w:r>
-        <w:rPr>
-          <w:rFonts w:ascii="Georgia" w:hAnsi="Georgia"/>
-          <w:u w:val="single"/>
-        </w:rPr>
-        <w:tab/>
-      </w:r>
-      <w:r>
-        <w:rPr>
-          <w:rFonts w:ascii="Georgia" w:hAnsi="Georgia"/>
-          <w:u w:val="single"/>
-        </w:rPr>
-        <w:tab/>
-      </w:r>
-      <w:r>
-        <w:rPr>
-          <w:rFonts w:ascii="Georgia" w:hAnsi="Georgia"/>
-          <w:u w:val="single"/>
-        </w:rPr>
-        <w:tab/>
-      </w:r>
-      <w:r>
-        <w:rPr>
-          <w:rFonts w:ascii="Georgia" w:hAnsi="Georgia"/>
-          <w:u w:val="single"/>
-        </w:rPr>
-        <w:tab/>
-      </w:r>
-      <w:r>
-        <w:rPr>
-          <w:rFonts w:ascii="Georgia" w:hAnsi="Georgia"/>
-          <w:u w:val="single"/>
-        </w:rPr>
-        <w:tab/>
-      </w:r>
-      <w:r>
-        <w:rPr>
-          <w:rFonts w:ascii="Georgia" w:hAnsi="Georgia"/>
-        </w:rPr>
-        <w:t xml:space="preserve">  Work/Cell Phone:</w:t>
+        <w:t xml:space="preserve">Home Phone:  </w:t>
+      </w:r>
+      <w:r>
+        <w:rPr>
+          <w:rFonts w:ascii="Georgia" w:hAnsi="Georgia"/>
+          <w:u w:val="single"/>
+        </w:rPr>
+        <w:tab/>
+      </w:r>
+      <w:r>
+        <w:rPr>
+          <w:rFonts w:ascii="Georgia" w:hAnsi="Georgia"/>
+          <w:u w:val="single"/>
+        </w:rPr>
+        <w:tab/>
+      </w:r>
+      <w:r>
+        <w:rPr>
+          <w:rFonts w:ascii="Georgia" w:hAnsi="Georgia"/>
+          <w:u w:val="single"/>
+        </w:rPr>
+        <w:tab/>
+      </w:r>
+      <w:r>
+        <w:rPr>
+          <w:rFonts w:ascii="Georgia" w:hAnsi="Georgia"/>
+          <w:u w:val="single"/>
+        </w:rPr>
+        <w:tab/>
+      </w:r>
+      <w:r>
+        <w:rPr>
+          <w:rFonts w:ascii="Georgia" w:hAnsi="Georgia"/>
+          <w:u w:val="single"/>
+        </w:rPr>
+        <w:tab/>
+      </w:r>
+      <w:r>
+        <w:rPr>
+          <w:rFonts w:ascii="Georgia" w:hAnsi="Georgia"/>
+          <w:u w:val="single"/>
+        </w:rPr>
+        <w:tab/>
+      </w:r>
+      <w:r>
+        <w:rPr>
+          <w:rFonts w:ascii="Georgia" w:hAnsi="Georgia"/>
+          <w:u w:val="single"/>
+        </w:rPr>
+        <w:tab/>
+      </w:r>
+      <w:r>
+        <w:rPr>
+          <w:rFonts w:ascii="Georgia" w:hAnsi="Georgia"/>
+        </w:rPr>
+        <w:t xml:space="preserve">  Cell Phone:</w:t>
       </w:r>
       <w:r>
         <w:rPr>
@@ -3851,55 +3896,62 @@
         <w:rPr>
           <w:rFonts w:ascii="Georgia" w:hAnsi="Georgia"/>
         </w:rPr>
-        <w:t xml:space="preserve">Home/Cell Phone:  </w:t>
-      </w:r>
-      <w:r>
-        <w:rPr>
-          <w:rFonts w:ascii="Georgia" w:hAnsi="Georgia"/>
-          <w:u w:val="single"/>
-        </w:rPr>
-        <w:tab/>
-      </w:r>
-      <w:r>
-        <w:rPr>
-          <w:rFonts w:ascii="Georgia" w:hAnsi="Georgia"/>
-          <w:u w:val="single"/>
-        </w:rPr>
-        <w:tab/>
-      </w:r>
-      <w:r>
-        <w:rPr>
-          <w:rFonts w:ascii="Georgia" w:hAnsi="Georgia"/>
-          <w:u w:val="single"/>
-        </w:rPr>
-        <w:tab/>
-      </w:r>
-      <w:r>
-        <w:rPr>
-          <w:rFonts w:ascii="Georgia" w:hAnsi="Georgia"/>
-          <w:u w:val="single"/>
-        </w:rPr>
-        <w:tab/>
-      </w:r>
-      <w:r>
-        <w:rPr>
-          <w:rFonts w:ascii="Georgia" w:hAnsi="Georgia"/>
-          <w:u w:val="single"/>
-        </w:rPr>
-        <w:tab/>
-      </w:r>
-      <w:r>
-        <w:rPr>
-          <w:rFonts w:ascii="Georgia" w:hAnsi="Georgia"/>
-          <w:u w:val="single"/>
-        </w:rPr>
-        <w:tab/>
-      </w:r>
-      <w:r>
-        <w:rPr>
-          <w:rFonts w:ascii="Georgia" w:hAnsi="Georgia"/>
-        </w:rPr>
-        <w:t xml:space="preserve">  Work/Cell Phone:</w:t>
+        <w:t xml:space="preserve">Home Phone:  </w:t>
+      </w:r>
+      <w:r>
+        <w:rPr>
+          <w:rFonts w:ascii="Georgia" w:hAnsi="Georgia"/>
+          <w:u w:val="single"/>
+        </w:rPr>
+        <w:tab/>
+      </w:r>
+      <w:r>
+        <w:rPr>
+          <w:rFonts w:ascii="Georgia" w:hAnsi="Georgia"/>
+          <w:u w:val="single"/>
+        </w:rPr>
+        <w:tab/>
+      </w:r>
+      <w:r>
+        <w:rPr>
+          <w:rFonts w:ascii="Georgia" w:hAnsi="Georgia"/>
+          <w:u w:val="single"/>
+        </w:rPr>
+        <w:tab/>
+      </w:r>
+      <w:r>
+        <w:rPr>
+          <w:rFonts w:ascii="Georgia" w:hAnsi="Georgia"/>
+          <w:u w:val="single"/>
+        </w:rPr>
+        <w:tab/>
+      </w:r>
+      <w:r>
+        <w:rPr>
+          <w:rFonts w:ascii="Georgia" w:hAnsi="Georgia"/>
+          <w:u w:val="single"/>
+        </w:rPr>
+        <w:tab/>
+      </w:r>
+      <w:r>
+        <w:rPr>
+          <w:rFonts w:ascii="Georgia" w:hAnsi="Georgia"/>
+          <w:u w:val="single"/>
+        </w:rPr>
+        <w:tab/>
+      </w:r>
+      <w:r>
+        <w:rPr>
+          <w:rFonts w:ascii="Georgia" w:hAnsi="Georgia"/>
+          <w:u w:val="single"/>
+        </w:rPr>
+        <w:tab/>
+      </w:r>
+      <w:r>
+        <w:rPr>
+          <w:rFonts w:ascii="Georgia" w:hAnsi="Georgia"/>
+        </w:rPr>
+        <w:t xml:space="preserve">  Cell Phone:</w:t>
       </w:r>
       <w:r>
         <w:rPr>

</xml_diff>